<commit_message>
Blank areas dealt with (some warnings regarding state updates, generateMines untouched and broken)
</commit_message>
<xml_diff>
--- a/Documentation.docx
+++ b/Documentation.docx
@@ -211,7 +211,60 @@
         </w:numPr>
       </w:pPr>
       <w:r>
-        <w:t>Generate mines</w:t>
+        <w:t>The random generation of mines is done with</w:t>
+      </w:r>
+    </w:p>
+    <w:p>
+      <w:pPr>
+        <w:pStyle w:val="Heading3"/>
+        <w:ind w:firstLine="360"/>
+      </w:pPr>
+      <w:r>
+        <w:t>The Game</w:t>
+      </w:r>
+    </w:p>
+    <w:p>
+      <w:pPr>
+        <w:pStyle w:val="ListParagraph"/>
+        <w:numPr>
+          <w:ilvl w:val="0"/>
+          <w:numId w:val="3"/>
+        </w:numPr>
+      </w:pPr>
+      <w:r>
+        <w:t xml:space="preserve">Calculating what cells are adjacent and their properties is key to the game running smoothly. Some </w:t>
+      </w:r>
+      <w:r>
+        <w:t>coordinate geometry</w:t>
+      </w:r>
+      <w:r>
+        <w:t xml:space="preserve"> </w:t>
+      </w:r>
+      <w:r>
+        <w:t>revision</w:t>
+      </w:r>
+      <w:r>
+        <w:t xml:space="preserve"> (credited in the --comments) and logical thinking lead to: </w:t>
+      </w:r>
+      <w:r>
+        <w:rPr>
+          <w:rFonts w:ascii="Consolas" w:eastAsia="Times New Roman" w:hAnsi="Consolas" w:cs="Times New Roman"/>
+          <w:color w:val="569CD6"/>
+          <w:sz w:val="21"/>
+          <w:szCs w:val="21"/>
+          <w:lang w:eastAsia="en-IE"/>
+        </w:rPr>
+        <w:t xml:space="preserve">minesweeper/minesweeper/src/MinesweeperGame.hs: </w:t>
+      </w:r>
+      <w:r>
+        <w:rPr>
+          <w:rFonts w:ascii="Consolas" w:eastAsia="Times New Roman" w:hAnsi="Consolas" w:cs="Times New Roman"/>
+          <w:color w:val="569CD6"/>
+          <w:sz w:val="21"/>
+          <w:szCs w:val="21"/>
+          <w:lang w:eastAsia="en-IE"/>
+        </w:rPr>
+        <w:t>104-127</w:t>
       </w:r>
     </w:p>
     <w:sectPr>
@@ -709,6 +762,119 @@
     </w:lvl>
   </w:abstractNum>
   <w:abstractNum w:abstractNumId="1" w15:restartNumberingAfterBreak="0">
+    <w:nsid w:val="21CA6DC8"/>
+    <w:multiLevelType w:val="hybridMultilevel"/>
+    <w:tmpl w:val="BA1675BA"/>
+    <w:lvl w:ilvl="0" w:tplc="18090003">
+      <w:start w:val="1"/>
+      <w:numFmt w:val="bullet"/>
+      <w:lvlText w:val="o"/>
+      <w:lvlJc w:val="left"/>
+      <w:pPr>
+        <w:ind w:left="720" w:hanging="360"/>
+      </w:pPr>
+      <w:rPr>
+        <w:rFonts w:ascii="Courier New" w:hAnsi="Courier New" w:cs="Courier New" w:hint="default"/>
+      </w:rPr>
+    </w:lvl>
+    <w:lvl w:ilvl="1" w:tplc="18090003" w:tentative="1">
+      <w:start w:val="1"/>
+      <w:numFmt w:val="bullet"/>
+      <w:lvlText w:val="o"/>
+      <w:lvlJc w:val="left"/>
+      <w:pPr>
+        <w:ind w:left="1440" w:hanging="360"/>
+      </w:pPr>
+      <w:rPr>
+        <w:rFonts w:ascii="Courier New" w:hAnsi="Courier New" w:cs="Courier New" w:hint="default"/>
+      </w:rPr>
+    </w:lvl>
+    <w:lvl w:ilvl="2" w:tplc="18090005" w:tentative="1">
+      <w:start w:val="1"/>
+      <w:numFmt w:val="bullet"/>
+      <w:lvlText w:val=""/>
+      <w:lvlJc w:val="left"/>
+      <w:pPr>
+        <w:ind w:left="2160" w:hanging="360"/>
+      </w:pPr>
+      <w:rPr>
+        <w:rFonts w:ascii="Wingdings" w:hAnsi="Wingdings" w:hint="default"/>
+      </w:rPr>
+    </w:lvl>
+    <w:lvl w:ilvl="3" w:tplc="18090001" w:tentative="1">
+      <w:start w:val="1"/>
+      <w:numFmt w:val="bullet"/>
+      <w:lvlText w:val=""/>
+      <w:lvlJc w:val="left"/>
+      <w:pPr>
+        <w:ind w:left="2880" w:hanging="360"/>
+      </w:pPr>
+      <w:rPr>
+        <w:rFonts w:ascii="Symbol" w:hAnsi="Symbol" w:hint="default"/>
+      </w:rPr>
+    </w:lvl>
+    <w:lvl w:ilvl="4" w:tplc="18090003" w:tentative="1">
+      <w:start w:val="1"/>
+      <w:numFmt w:val="bullet"/>
+      <w:lvlText w:val="o"/>
+      <w:lvlJc w:val="left"/>
+      <w:pPr>
+        <w:ind w:left="3600" w:hanging="360"/>
+      </w:pPr>
+      <w:rPr>
+        <w:rFonts w:ascii="Courier New" w:hAnsi="Courier New" w:cs="Courier New" w:hint="default"/>
+      </w:rPr>
+    </w:lvl>
+    <w:lvl w:ilvl="5" w:tplc="18090005" w:tentative="1">
+      <w:start w:val="1"/>
+      <w:numFmt w:val="bullet"/>
+      <w:lvlText w:val=""/>
+      <w:lvlJc w:val="left"/>
+      <w:pPr>
+        <w:ind w:left="4320" w:hanging="360"/>
+      </w:pPr>
+      <w:rPr>
+        <w:rFonts w:ascii="Wingdings" w:hAnsi="Wingdings" w:hint="default"/>
+      </w:rPr>
+    </w:lvl>
+    <w:lvl w:ilvl="6" w:tplc="18090001" w:tentative="1">
+      <w:start w:val="1"/>
+      <w:numFmt w:val="bullet"/>
+      <w:lvlText w:val=""/>
+      <w:lvlJc w:val="left"/>
+      <w:pPr>
+        <w:ind w:left="5040" w:hanging="360"/>
+      </w:pPr>
+      <w:rPr>
+        <w:rFonts w:ascii="Symbol" w:hAnsi="Symbol" w:hint="default"/>
+      </w:rPr>
+    </w:lvl>
+    <w:lvl w:ilvl="7" w:tplc="18090003" w:tentative="1">
+      <w:start w:val="1"/>
+      <w:numFmt w:val="bullet"/>
+      <w:lvlText w:val="o"/>
+      <w:lvlJc w:val="left"/>
+      <w:pPr>
+        <w:ind w:left="5760" w:hanging="360"/>
+      </w:pPr>
+      <w:rPr>
+        <w:rFonts w:ascii="Courier New" w:hAnsi="Courier New" w:cs="Courier New" w:hint="default"/>
+      </w:rPr>
+    </w:lvl>
+    <w:lvl w:ilvl="8" w:tplc="18090005" w:tentative="1">
+      <w:start w:val="1"/>
+      <w:numFmt w:val="bullet"/>
+      <w:lvlText w:val=""/>
+      <w:lvlJc w:val="left"/>
+      <w:pPr>
+        <w:ind w:left="6480" w:hanging="360"/>
+      </w:pPr>
+      <w:rPr>
+        <w:rFonts w:ascii="Wingdings" w:hAnsi="Wingdings" w:hint="default"/>
+      </w:rPr>
+    </w:lvl>
+  </w:abstractNum>
+  <w:abstractNum w:abstractNumId="2" w15:restartNumberingAfterBreak="0">
     <w:nsid w:val="5C1435A1"/>
     <w:multiLevelType w:val="hybridMultilevel"/>
     <w:tmpl w:val="E79AA416"/>
@@ -822,10 +988,13 @@
     </w:lvl>
   </w:abstractNum>
   <w:num w:numId="1">
-    <w:abstractNumId w:val="1"/>
+    <w:abstractNumId w:val="2"/>
   </w:num>
   <w:num w:numId="2">
     <w:abstractNumId w:val="0"/>
+  </w:num>
+  <w:num w:numId="3">
+    <w:abstractNumId w:val="1"/>
   </w:num>
 </w:numbering>
 </file>

</xml_diff>

<commit_message>
Added win & lose conditions (ignoring warnings re: state updates and mineGeneration
</commit_message>
<xml_diff>
--- a/Documentation.docx
+++ b/Documentation.docx
@@ -42,7 +42,23 @@
         </w:numPr>
       </w:pPr>
       <w:r>
-        <w:t>The game board is modelled as a 2D plane with an X plane (limit given by bWidth) and a Y plane (limit given by bHeight)</w:t>
+        <w:t xml:space="preserve">The game board is modelled as a 2D plane with an X plane (limit given by </w:t>
+      </w:r>
+      <w:proofErr w:type="spellStart"/>
+      <w:r>
+        <w:t>bWidth</w:t>
+      </w:r>
+      <w:proofErr w:type="spellEnd"/>
+      <w:r>
+        <w:t xml:space="preserve">) and a Y plane (limit given by </w:t>
+      </w:r>
+      <w:proofErr w:type="spellStart"/>
+      <w:r>
+        <w:t>bHeight</w:t>
+      </w:r>
+      <w:proofErr w:type="spellEnd"/>
+      <w:r>
+        <w:t>)</w:t>
       </w:r>
       <w:r>
         <w:t xml:space="preserve"> : </w:t>
@@ -55,17 +71,51 @@
           <w:szCs w:val="21"/>
           <w:lang w:eastAsia="en-IE"/>
         </w:rPr>
-        <w:t xml:space="preserve">minesweeper/minesweeper/src/MinesweeperGame.hs: </w:t>
-      </w:r>
-      <w:r>
-        <w:rPr>
-          <w:rFonts w:ascii="Consolas" w:eastAsia="Times New Roman" w:hAnsi="Consolas" w:cs="Times New Roman"/>
-          <w:color w:val="569CD6"/>
-          <w:sz w:val="21"/>
-          <w:szCs w:val="21"/>
-          <w:lang w:eastAsia="en-IE"/>
-        </w:rPr>
-        <w:t>37-38</w:t>
+        <w:t>minesweeper/minesweeper/</w:t>
+      </w:r>
+      <w:proofErr w:type="spellStart"/>
+      <w:r>
+        <w:rPr>
+          <w:rFonts w:ascii="Consolas" w:eastAsia="Times New Roman" w:hAnsi="Consolas" w:cs="Times New Roman"/>
+          <w:color w:val="569CD6"/>
+          <w:sz w:val="21"/>
+          <w:szCs w:val="21"/>
+          <w:lang w:eastAsia="en-IE"/>
+        </w:rPr>
+        <w:t>src</w:t>
+      </w:r>
+      <w:proofErr w:type="spellEnd"/>
+      <w:r>
+        <w:rPr>
+          <w:rFonts w:ascii="Consolas" w:eastAsia="Times New Roman" w:hAnsi="Consolas" w:cs="Times New Roman"/>
+          <w:color w:val="569CD6"/>
+          <w:sz w:val="21"/>
+          <w:szCs w:val="21"/>
+          <w:lang w:eastAsia="en-IE"/>
+        </w:rPr>
+        <w:t>/</w:t>
+      </w:r>
+      <w:proofErr w:type="spellStart"/>
+      <w:r>
+        <w:rPr>
+          <w:rFonts w:ascii="Consolas" w:eastAsia="Times New Roman" w:hAnsi="Consolas" w:cs="Times New Roman"/>
+          <w:color w:val="569CD6"/>
+          <w:sz w:val="21"/>
+          <w:szCs w:val="21"/>
+          <w:lang w:eastAsia="en-IE"/>
+        </w:rPr>
+        <w:t>MinesweeperGame.hs</w:t>
+      </w:r>
+      <w:proofErr w:type="spellEnd"/>
+      <w:r>
+        <w:rPr>
+          <w:rFonts w:ascii="Consolas" w:eastAsia="Times New Roman" w:hAnsi="Consolas" w:cs="Times New Roman"/>
+          <w:color w:val="569CD6"/>
+          <w:sz w:val="21"/>
+          <w:szCs w:val="21"/>
+          <w:lang w:eastAsia="en-IE"/>
+        </w:rPr>
+        <w:t>: 37-38</w:t>
       </w:r>
     </w:p>
     <w:p>
@@ -76,9 +126,27 @@
           <w:numId w:val="1"/>
         </w:numPr>
       </w:pPr>
-      <w:r>
-        <w:t>xy coordinates used to navigate around the board modelled as XYCors type which is just a tuple of Ints</w:t>
-      </w:r>
+      <w:proofErr w:type="spellStart"/>
+      <w:r>
+        <w:t>xy</w:t>
+      </w:r>
+      <w:proofErr w:type="spellEnd"/>
+      <w:r>
+        <w:t xml:space="preserve"> coordinates used to navigate around the board modelled as </w:t>
+      </w:r>
+      <w:proofErr w:type="spellStart"/>
+      <w:r>
+        <w:t>XYCors</w:t>
+      </w:r>
+      <w:proofErr w:type="spellEnd"/>
+      <w:r>
+        <w:t xml:space="preserve"> type which is just a tuple of </w:t>
+      </w:r>
+      <w:proofErr w:type="spellStart"/>
+      <w:r>
+        <w:t>Ints</w:t>
+      </w:r>
+      <w:proofErr w:type="spellEnd"/>
       <w:r>
         <w:t xml:space="preserve">: </w:t>
       </w:r>
@@ -93,17 +161,51 @@
           <w:szCs w:val="21"/>
           <w:lang w:eastAsia="en-IE"/>
         </w:rPr>
-        <w:t>minesweeper/minesweeper/src/MinesweeperGame.hs: 1</w:t>
-      </w:r>
-      <w:r>
-        <w:rPr>
-          <w:rFonts w:ascii="Consolas" w:eastAsia="Times New Roman" w:hAnsi="Consolas" w:cs="Times New Roman"/>
-          <w:color w:val="569CD6"/>
-          <w:sz w:val="21"/>
-          <w:szCs w:val="21"/>
-          <w:lang w:eastAsia="en-IE"/>
-        </w:rPr>
-        <w:t>6</w:t>
+        <w:t>minesweeper/minesweeper/</w:t>
+      </w:r>
+      <w:proofErr w:type="spellStart"/>
+      <w:r>
+        <w:rPr>
+          <w:rFonts w:ascii="Consolas" w:eastAsia="Times New Roman" w:hAnsi="Consolas" w:cs="Times New Roman"/>
+          <w:color w:val="569CD6"/>
+          <w:sz w:val="21"/>
+          <w:szCs w:val="21"/>
+          <w:lang w:eastAsia="en-IE"/>
+        </w:rPr>
+        <w:t>src</w:t>
+      </w:r>
+      <w:proofErr w:type="spellEnd"/>
+      <w:r>
+        <w:rPr>
+          <w:rFonts w:ascii="Consolas" w:eastAsia="Times New Roman" w:hAnsi="Consolas" w:cs="Times New Roman"/>
+          <w:color w:val="569CD6"/>
+          <w:sz w:val="21"/>
+          <w:szCs w:val="21"/>
+          <w:lang w:eastAsia="en-IE"/>
+        </w:rPr>
+        <w:t>/</w:t>
+      </w:r>
+      <w:proofErr w:type="spellStart"/>
+      <w:r>
+        <w:rPr>
+          <w:rFonts w:ascii="Consolas" w:eastAsia="Times New Roman" w:hAnsi="Consolas" w:cs="Times New Roman"/>
+          <w:color w:val="569CD6"/>
+          <w:sz w:val="21"/>
+          <w:szCs w:val="21"/>
+          <w:lang w:eastAsia="en-IE"/>
+        </w:rPr>
+        <w:t>MinesweeperGame.hs</w:t>
+      </w:r>
+      <w:proofErr w:type="spellEnd"/>
+      <w:r>
+        <w:rPr>
+          <w:rFonts w:ascii="Consolas" w:eastAsia="Times New Roman" w:hAnsi="Consolas" w:cs="Times New Roman"/>
+          <w:color w:val="569CD6"/>
+          <w:sz w:val="21"/>
+          <w:szCs w:val="21"/>
+          <w:lang w:eastAsia="en-IE"/>
+        </w:rPr>
+        <w:t>: 16</w:t>
       </w:r>
     </w:p>
     <w:p>
@@ -132,17 +234,51 @@
           <w:szCs w:val="21"/>
           <w:lang w:eastAsia="en-IE"/>
         </w:rPr>
-        <w:t>minesweeper/minesweeper/src/MinesweeperGame.hs: 1</w:t>
-      </w:r>
-      <w:r>
-        <w:rPr>
-          <w:rFonts w:ascii="Consolas" w:eastAsia="Times New Roman" w:hAnsi="Consolas" w:cs="Times New Roman"/>
-          <w:color w:val="569CD6"/>
-          <w:sz w:val="21"/>
-          <w:szCs w:val="21"/>
-          <w:lang w:eastAsia="en-IE"/>
-        </w:rPr>
-        <w:t>7</w:t>
+        <w:t>minesweeper/minesweeper/</w:t>
+      </w:r>
+      <w:proofErr w:type="spellStart"/>
+      <w:r>
+        <w:rPr>
+          <w:rFonts w:ascii="Consolas" w:eastAsia="Times New Roman" w:hAnsi="Consolas" w:cs="Times New Roman"/>
+          <w:color w:val="569CD6"/>
+          <w:sz w:val="21"/>
+          <w:szCs w:val="21"/>
+          <w:lang w:eastAsia="en-IE"/>
+        </w:rPr>
+        <w:t>src</w:t>
+      </w:r>
+      <w:proofErr w:type="spellEnd"/>
+      <w:r>
+        <w:rPr>
+          <w:rFonts w:ascii="Consolas" w:eastAsia="Times New Roman" w:hAnsi="Consolas" w:cs="Times New Roman"/>
+          <w:color w:val="569CD6"/>
+          <w:sz w:val="21"/>
+          <w:szCs w:val="21"/>
+          <w:lang w:eastAsia="en-IE"/>
+        </w:rPr>
+        <w:t>/</w:t>
+      </w:r>
+      <w:proofErr w:type="spellStart"/>
+      <w:r>
+        <w:rPr>
+          <w:rFonts w:ascii="Consolas" w:eastAsia="Times New Roman" w:hAnsi="Consolas" w:cs="Times New Roman"/>
+          <w:color w:val="569CD6"/>
+          <w:sz w:val="21"/>
+          <w:szCs w:val="21"/>
+          <w:lang w:eastAsia="en-IE"/>
+        </w:rPr>
+        <w:t>MinesweeperGame.hs</w:t>
+      </w:r>
+      <w:proofErr w:type="spellEnd"/>
+      <w:r>
+        <w:rPr>
+          <w:rFonts w:ascii="Consolas" w:eastAsia="Times New Roman" w:hAnsi="Consolas" w:cs="Times New Roman"/>
+          <w:color w:val="569CD6"/>
+          <w:sz w:val="21"/>
+          <w:szCs w:val="21"/>
+          <w:lang w:eastAsia="en-IE"/>
+        </w:rPr>
+        <w:t>: 17</w:t>
       </w:r>
     </w:p>
     <w:p>
@@ -154,17 +290,77 @@
         </w:numPr>
       </w:pPr>
       <w:r>
-        <w:t>A cell is a square/tile on the game board and has a state (VisState), content (mine or empty), and position on the board (coords):</w:t>
-      </w:r>
-      <w:r>
-        <w:rPr>
-          <w:rFonts w:ascii="Consolas" w:eastAsia="Times New Roman" w:hAnsi="Consolas" w:cs="Times New Roman"/>
-          <w:color w:val="569CD6"/>
-          <w:sz w:val="21"/>
-          <w:szCs w:val="21"/>
-          <w:lang w:eastAsia="en-IE"/>
-        </w:rPr>
-        <w:t xml:space="preserve"> minesweeper/minesweeper/src/MinesweeperGame.hs: 19-34</w:t>
+        <w:t>A cell is a square/tile on the game board and has a state (</w:t>
+      </w:r>
+      <w:proofErr w:type="spellStart"/>
+      <w:r>
+        <w:t>VisState</w:t>
+      </w:r>
+      <w:proofErr w:type="spellEnd"/>
+      <w:r>
+        <w:t>), content (mine or empty), and position on the board (</w:t>
+      </w:r>
+      <w:proofErr w:type="spellStart"/>
+      <w:r>
+        <w:t>coords</w:t>
+      </w:r>
+      <w:proofErr w:type="spellEnd"/>
+      <w:r>
+        <w:t>):</w:t>
+      </w:r>
+      <w:r>
+        <w:rPr>
+          <w:rFonts w:ascii="Consolas" w:eastAsia="Times New Roman" w:hAnsi="Consolas" w:cs="Times New Roman"/>
+          <w:color w:val="569CD6"/>
+          <w:sz w:val="21"/>
+          <w:szCs w:val="21"/>
+          <w:lang w:eastAsia="en-IE"/>
+        </w:rPr>
+        <w:t xml:space="preserve"> minesweeper/minesweeper/</w:t>
+      </w:r>
+      <w:proofErr w:type="spellStart"/>
+      <w:r>
+        <w:rPr>
+          <w:rFonts w:ascii="Consolas" w:eastAsia="Times New Roman" w:hAnsi="Consolas" w:cs="Times New Roman"/>
+          <w:color w:val="569CD6"/>
+          <w:sz w:val="21"/>
+          <w:szCs w:val="21"/>
+          <w:lang w:eastAsia="en-IE"/>
+        </w:rPr>
+        <w:t>src</w:t>
+      </w:r>
+      <w:proofErr w:type="spellEnd"/>
+      <w:r>
+        <w:rPr>
+          <w:rFonts w:ascii="Consolas" w:eastAsia="Times New Roman" w:hAnsi="Consolas" w:cs="Times New Roman"/>
+          <w:color w:val="569CD6"/>
+          <w:sz w:val="21"/>
+          <w:szCs w:val="21"/>
+          <w:lang w:eastAsia="en-IE"/>
+        </w:rPr>
+        <w:t>/</w:t>
+      </w:r>
+      <w:proofErr w:type="spellStart"/>
+      <w:r>
+        <w:rPr>
+          <w:rFonts w:ascii="Consolas" w:eastAsia="Times New Roman" w:hAnsi="Consolas" w:cs="Times New Roman"/>
+          <w:color w:val="569CD6"/>
+          <w:sz w:val="21"/>
+          <w:szCs w:val="21"/>
+          <w:lang w:eastAsia="en-IE"/>
+        </w:rPr>
+        <w:t>MinesweeperGame.hs</w:t>
+      </w:r>
+      <w:proofErr w:type="spellEnd"/>
+      <w:r>
+        <w:rPr>
+          <w:rFonts w:ascii="Consolas" w:eastAsia="Times New Roman" w:hAnsi="Consolas" w:cs="Times New Roman"/>
+          <w:color w:val="569CD6"/>
+          <w:sz w:val="21"/>
+          <w:szCs w:val="21"/>
+          <w:lang w:eastAsia="en-IE"/>
+        </w:rPr>
+        <w:t>: 19-34</w:t>
       </w:r>
     </w:p>
     <w:p>
@@ -176,8 +372,21 @@
         </w:numPr>
       </w:pPr>
       <w:r>
-        <w:t>The game board can be created initially as an empty board (there are no mines anywhere) with boardInit or ready to play straight away with generateMinefield</w:t>
-      </w:r>
+        <w:t xml:space="preserve">The game board can be created initially as an empty board (there are no mines anywhere) with </w:t>
+      </w:r>
+      <w:proofErr w:type="spellStart"/>
+      <w:r>
+        <w:t>boardInit</w:t>
+      </w:r>
+      <w:proofErr w:type="spellEnd"/>
+      <w:r>
+        <w:t xml:space="preserve"> or ready to play straight away with </w:t>
+      </w:r>
+      <w:proofErr w:type="spellStart"/>
+      <w:r>
+        <w:t>generateMinefield</w:t>
+      </w:r>
+      <w:proofErr w:type="spellEnd"/>
       <w:r>
         <w:t xml:space="preserve">: </w:t>
       </w:r>
@@ -189,17 +398,51 @@
           <w:szCs w:val="21"/>
           <w:lang w:eastAsia="en-IE"/>
         </w:rPr>
-        <w:t xml:space="preserve">minesweeper/minesweeper/src/MinesweeperGame.hs: </w:t>
-      </w:r>
-      <w:r>
-        <w:rPr>
-          <w:rFonts w:ascii="Consolas" w:eastAsia="Times New Roman" w:hAnsi="Consolas" w:cs="Times New Roman"/>
-          <w:color w:val="569CD6"/>
-          <w:sz w:val="21"/>
-          <w:szCs w:val="21"/>
-          <w:lang w:eastAsia="en-IE"/>
-        </w:rPr>
-        <w:t>42-65</w:t>
+        <w:t>minesweeper/minesweeper/</w:t>
+      </w:r>
+      <w:proofErr w:type="spellStart"/>
+      <w:r>
+        <w:rPr>
+          <w:rFonts w:ascii="Consolas" w:eastAsia="Times New Roman" w:hAnsi="Consolas" w:cs="Times New Roman"/>
+          <w:color w:val="569CD6"/>
+          <w:sz w:val="21"/>
+          <w:szCs w:val="21"/>
+          <w:lang w:eastAsia="en-IE"/>
+        </w:rPr>
+        <w:t>src</w:t>
+      </w:r>
+      <w:proofErr w:type="spellEnd"/>
+      <w:r>
+        <w:rPr>
+          <w:rFonts w:ascii="Consolas" w:eastAsia="Times New Roman" w:hAnsi="Consolas" w:cs="Times New Roman"/>
+          <w:color w:val="569CD6"/>
+          <w:sz w:val="21"/>
+          <w:szCs w:val="21"/>
+          <w:lang w:eastAsia="en-IE"/>
+        </w:rPr>
+        <w:t>/</w:t>
+      </w:r>
+      <w:proofErr w:type="spellStart"/>
+      <w:r>
+        <w:rPr>
+          <w:rFonts w:ascii="Consolas" w:eastAsia="Times New Roman" w:hAnsi="Consolas" w:cs="Times New Roman"/>
+          <w:color w:val="569CD6"/>
+          <w:sz w:val="21"/>
+          <w:szCs w:val="21"/>
+          <w:lang w:eastAsia="en-IE"/>
+        </w:rPr>
+        <w:t>MinesweeperGame.hs</w:t>
+      </w:r>
+      <w:proofErr w:type="spellEnd"/>
+      <w:r>
+        <w:rPr>
+          <w:rFonts w:ascii="Consolas" w:eastAsia="Times New Roman" w:hAnsi="Consolas" w:cs="Times New Roman"/>
+          <w:color w:val="569CD6"/>
+          <w:sz w:val="21"/>
+          <w:szCs w:val="21"/>
+          <w:lang w:eastAsia="en-IE"/>
+        </w:rPr>
+        <w:t>: 42-65</w:t>
       </w:r>
     </w:p>
     <w:p>
@@ -244,27 +487,130 @@
         <w:t>revision</w:t>
       </w:r>
       <w:r>
-        <w:t xml:space="preserve"> (credited in the --comments) and logical thinking lead to: </w:t>
-      </w:r>
-      <w:r>
-        <w:rPr>
-          <w:rFonts w:ascii="Consolas" w:eastAsia="Times New Roman" w:hAnsi="Consolas" w:cs="Times New Roman"/>
-          <w:color w:val="569CD6"/>
-          <w:sz w:val="21"/>
-          <w:szCs w:val="21"/>
-          <w:lang w:eastAsia="en-IE"/>
-        </w:rPr>
-        <w:t xml:space="preserve">minesweeper/minesweeper/src/MinesweeperGame.hs: </w:t>
-      </w:r>
-      <w:r>
-        <w:rPr>
-          <w:rFonts w:ascii="Consolas" w:eastAsia="Times New Roman" w:hAnsi="Consolas" w:cs="Times New Roman"/>
-          <w:color w:val="569CD6"/>
-          <w:sz w:val="21"/>
-          <w:szCs w:val="21"/>
-          <w:lang w:eastAsia="en-IE"/>
-        </w:rPr>
-        <w:t>104-127</w:t>
+        <w:t xml:space="preserve"> (credited in the --comments) and logical thinking lead </w:t>
+      </w:r>
+      <w:proofErr w:type="gramStart"/>
+      <w:r>
+        <w:t>to:</w:t>
+      </w:r>
+      <w:proofErr w:type="gramEnd"/>
+      <w:r>
+        <w:t xml:space="preserve"> </w:t>
+      </w:r>
+      <w:r>
+        <w:rPr>
+          <w:rFonts w:ascii="Consolas" w:eastAsia="Times New Roman" w:hAnsi="Consolas" w:cs="Times New Roman"/>
+          <w:color w:val="569CD6"/>
+          <w:sz w:val="21"/>
+          <w:szCs w:val="21"/>
+          <w:lang w:eastAsia="en-IE"/>
+        </w:rPr>
+        <w:t>minesweeper/minesweeper/</w:t>
+      </w:r>
+      <w:proofErr w:type="spellStart"/>
+      <w:r>
+        <w:rPr>
+          <w:rFonts w:ascii="Consolas" w:eastAsia="Times New Roman" w:hAnsi="Consolas" w:cs="Times New Roman"/>
+          <w:color w:val="569CD6"/>
+          <w:sz w:val="21"/>
+          <w:szCs w:val="21"/>
+          <w:lang w:eastAsia="en-IE"/>
+        </w:rPr>
+        <w:t>src</w:t>
+      </w:r>
+      <w:proofErr w:type="spellEnd"/>
+      <w:r>
+        <w:rPr>
+          <w:rFonts w:ascii="Consolas" w:eastAsia="Times New Roman" w:hAnsi="Consolas" w:cs="Times New Roman"/>
+          <w:color w:val="569CD6"/>
+          <w:sz w:val="21"/>
+          <w:szCs w:val="21"/>
+          <w:lang w:eastAsia="en-IE"/>
+        </w:rPr>
+        <w:t>/</w:t>
+      </w:r>
+      <w:proofErr w:type="spellStart"/>
+      <w:r>
+        <w:rPr>
+          <w:rFonts w:ascii="Consolas" w:eastAsia="Times New Roman" w:hAnsi="Consolas" w:cs="Times New Roman"/>
+          <w:color w:val="569CD6"/>
+          <w:sz w:val="21"/>
+          <w:szCs w:val="21"/>
+          <w:lang w:eastAsia="en-IE"/>
+        </w:rPr>
+        <w:t>MinesweeperGame.hs</w:t>
+      </w:r>
+      <w:proofErr w:type="spellEnd"/>
+      <w:r>
+        <w:rPr>
+          <w:rFonts w:ascii="Consolas" w:eastAsia="Times New Roman" w:hAnsi="Consolas" w:cs="Times New Roman"/>
+          <w:color w:val="569CD6"/>
+          <w:sz w:val="21"/>
+          <w:szCs w:val="21"/>
+          <w:lang w:eastAsia="en-IE"/>
+        </w:rPr>
+        <w:t>: 104-127</w:t>
+      </w:r>
+    </w:p>
+    <w:p>
+      <w:pPr>
+        <w:pStyle w:val="ListParagraph"/>
+        <w:numPr>
+          <w:ilvl w:val="0"/>
+          <w:numId w:val="3"/>
+        </w:numPr>
+      </w:pPr>
+      <w:proofErr w:type="spellStart"/>
+      <w:r>
+        <w:t>EndGame</w:t>
+      </w:r>
+      <w:proofErr w:type="spellEnd"/>
+      <w:r>
+        <w:t>:</w:t>
+      </w:r>
+    </w:p>
+    <w:p>
+      <w:pPr>
+        <w:pStyle w:val="ListParagraph"/>
+        <w:numPr>
+          <w:ilvl w:val="1"/>
+          <w:numId w:val="3"/>
+        </w:numPr>
+      </w:pPr>
+      <w:r>
+        <w:t>In order to win, a row can have cells that are:</w:t>
+      </w:r>
+    </w:p>
+    <w:p>
+      <w:pPr>
+        <w:pStyle w:val="ListParagraph"/>
+        <w:numPr>
+          <w:ilvl w:val="0"/>
+          <w:numId w:val="4"/>
+        </w:numPr>
+      </w:pPr>
+      <w:r>
+        <w:t>Visible and empty (</w:t>
+      </w:r>
+      <w:proofErr w:type="spellStart"/>
+      <w:r>
+        <w:t>mineless</w:t>
+      </w:r>
+      <w:proofErr w:type="spellEnd"/>
+      <w:r>
+        <w:t>)</w:t>
+      </w:r>
+    </w:p>
+    <w:p>
+      <w:pPr>
+        <w:pStyle w:val="ListParagraph"/>
+        <w:numPr>
+          <w:ilvl w:val="0"/>
+          <w:numId w:val="4"/>
+        </w:numPr>
+      </w:pPr>
+      <w:r>
+        <w:t>Hidden and have a mine</w:t>
       </w:r>
     </w:p>
     <w:sectPr>
@@ -777,7 +1123,7 @@
         <w:rFonts w:ascii="Courier New" w:hAnsi="Courier New" w:cs="Courier New" w:hint="default"/>
       </w:rPr>
     </w:lvl>
-    <w:lvl w:ilvl="1" w:tplc="18090003" w:tentative="1">
+    <w:lvl w:ilvl="1" w:tplc="18090003">
       <w:start w:val="1"/>
       <w:numFmt w:val="bullet"/>
       <w:lvlText w:val="o"/>
@@ -875,6 +1221,95 @@
     </w:lvl>
   </w:abstractNum>
   <w:abstractNum w:abstractNumId="2" w15:restartNumberingAfterBreak="0">
+    <w:nsid w:val="45092FB2"/>
+    <w:multiLevelType w:val="hybridMultilevel"/>
+    <w:tmpl w:val="685E3742"/>
+    <w:lvl w:ilvl="0" w:tplc="7C0C639A">
+      <w:start w:val="1"/>
+      <w:numFmt w:val="decimal"/>
+      <w:lvlText w:val="%1."/>
+      <w:lvlJc w:val="left"/>
+      <w:pPr>
+        <w:ind w:left="1800" w:hanging="360"/>
+      </w:pPr>
+      <w:rPr>
+        <w:rFonts w:hint="default"/>
+      </w:rPr>
+    </w:lvl>
+    <w:lvl w:ilvl="1" w:tplc="18090019" w:tentative="1">
+      <w:start w:val="1"/>
+      <w:numFmt w:val="lowerLetter"/>
+      <w:lvlText w:val="%2."/>
+      <w:lvlJc w:val="left"/>
+      <w:pPr>
+        <w:ind w:left="2520" w:hanging="360"/>
+      </w:pPr>
+    </w:lvl>
+    <w:lvl w:ilvl="2" w:tplc="1809001B" w:tentative="1">
+      <w:start w:val="1"/>
+      <w:numFmt w:val="lowerRoman"/>
+      <w:lvlText w:val="%3."/>
+      <w:lvlJc w:val="right"/>
+      <w:pPr>
+        <w:ind w:left="3240" w:hanging="180"/>
+      </w:pPr>
+    </w:lvl>
+    <w:lvl w:ilvl="3" w:tplc="1809000F" w:tentative="1">
+      <w:start w:val="1"/>
+      <w:numFmt w:val="decimal"/>
+      <w:lvlText w:val="%4."/>
+      <w:lvlJc w:val="left"/>
+      <w:pPr>
+        <w:ind w:left="3960" w:hanging="360"/>
+      </w:pPr>
+    </w:lvl>
+    <w:lvl w:ilvl="4" w:tplc="18090019" w:tentative="1">
+      <w:start w:val="1"/>
+      <w:numFmt w:val="lowerLetter"/>
+      <w:lvlText w:val="%5."/>
+      <w:lvlJc w:val="left"/>
+      <w:pPr>
+        <w:ind w:left="4680" w:hanging="360"/>
+      </w:pPr>
+    </w:lvl>
+    <w:lvl w:ilvl="5" w:tplc="1809001B" w:tentative="1">
+      <w:start w:val="1"/>
+      <w:numFmt w:val="lowerRoman"/>
+      <w:lvlText w:val="%6."/>
+      <w:lvlJc w:val="right"/>
+      <w:pPr>
+        <w:ind w:left="5400" w:hanging="180"/>
+      </w:pPr>
+    </w:lvl>
+    <w:lvl w:ilvl="6" w:tplc="1809000F" w:tentative="1">
+      <w:start w:val="1"/>
+      <w:numFmt w:val="decimal"/>
+      <w:lvlText w:val="%7."/>
+      <w:lvlJc w:val="left"/>
+      <w:pPr>
+        <w:ind w:left="6120" w:hanging="360"/>
+      </w:pPr>
+    </w:lvl>
+    <w:lvl w:ilvl="7" w:tplc="18090019" w:tentative="1">
+      <w:start w:val="1"/>
+      <w:numFmt w:val="lowerLetter"/>
+      <w:lvlText w:val="%8."/>
+      <w:lvlJc w:val="left"/>
+      <w:pPr>
+        <w:ind w:left="6840" w:hanging="360"/>
+      </w:pPr>
+    </w:lvl>
+    <w:lvl w:ilvl="8" w:tplc="1809001B" w:tentative="1">
+      <w:start w:val="1"/>
+      <w:numFmt w:val="lowerRoman"/>
+      <w:lvlText w:val="%9."/>
+      <w:lvlJc w:val="right"/>
+      <w:pPr>
+        <w:ind w:left="7560" w:hanging="180"/>
+      </w:pPr>
+    </w:lvl>
+  </w:abstractNum>
+  <w:abstractNum w:abstractNumId="3" w15:restartNumberingAfterBreak="0">
     <w:nsid w:val="5C1435A1"/>
     <w:multiLevelType w:val="hybridMultilevel"/>
     <w:tmpl w:val="E79AA416"/>
@@ -988,13 +1423,16 @@
     </w:lvl>
   </w:abstractNum>
   <w:num w:numId="1">
-    <w:abstractNumId w:val="2"/>
+    <w:abstractNumId w:val="3"/>
   </w:num>
   <w:num w:numId="2">
     <w:abstractNumId w:val="0"/>
   </w:num>
   <w:num w:numId="3">
     <w:abstractNumId w:val="1"/>
+  </w:num>
+  <w:num w:numId="4">
+    <w:abstractNumId w:val="2"/>
   </w:num>
 </w:numbering>
 </file>

</xml_diff>

<commit_message>
Seriously considering giving up and dropping out
</commit_message>
<xml_diff>
--- a/Documentation.docx
+++ b/Documentation.docx
@@ -578,40 +578,29 @@
         </w:numPr>
       </w:pPr>
       <w:r>
-        <w:t>In order to win, a row can have cells that are:</w:t>
+        <w:t>In order to</w:t>
+      </w:r>
+      <w:r>
+        <w:t xml:space="preserve"> be</w:t>
+      </w:r>
+      <w:r>
+        <w:t xml:space="preserve"> </w:t>
+      </w:r>
+      <w:r>
+        <w:t>complete</w:t>
+      </w:r>
+      <w:r>
+        <w:t>, a</w:t>
+      </w:r>
+      <w:r>
+        <w:t>ll the empty(mineless) cells in a row must be visible</w:t>
       </w:r>
     </w:p>
     <w:p>
       <w:pPr>
         <w:pStyle w:val="ListParagraph"/>
-        <w:numPr>
-          <w:ilvl w:val="0"/>
-          <w:numId w:val="4"/>
-        </w:numPr>
-      </w:pPr>
-      <w:r>
-        <w:t>Visible and empty (</w:t>
-      </w:r>
-      <w:proofErr w:type="spellStart"/>
-      <w:r>
-        <w:t>mineless</w:t>
-      </w:r>
-      <w:proofErr w:type="spellEnd"/>
-      <w:r>
-        <w:t>)</w:t>
-      </w:r>
-    </w:p>
-    <w:p>
-      <w:pPr>
-        <w:pStyle w:val="ListParagraph"/>
-        <w:numPr>
-          <w:ilvl w:val="0"/>
-          <w:numId w:val="4"/>
-        </w:numPr>
-      </w:pPr>
-      <w:r>
-        <w:t>Hidden and have a mine</w:t>
-      </w:r>
+        <w:ind w:left="1800"/>
+      </w:pPr>
     </w:p>
     <w:sectPr>
       <w:headerReference w:type="even" r:id="rId7"/>

</xml_diff>